<commit_message>
Update a whole flow of the code.
</commit_message>
<xml_diff>
--- a/doc_ideas/flow_of_whole_analysis.docx
+++ b/doc_ideas/flow_of_whole_analysis.docx
@@ -44,25 +44,7 @@
           <w:b/>
           <w:bCs/>
         </w:rPr>
-        <w:t>(</w:t>
-      </w:r>
-      <w:proofErr w:type="gramStart"/>
-      <w:r>
-        <w:rPr>
-          <w:rFonts w:ascii="Arial" w:hAnsi="Arial" w:cs="Arial"/>
-          <w:b/>
-          <w:bCs/>
-        </w:rPr>
-        <w:t>fin</w:t>
-      </w:r>
-      <w:proofErr w:type="gramEnd"/>
-      <w:r>
-        <w:rPr>
-          <w:rFonts w:ascii="Arial" w:hAnsi="Arial" w:cs="Arial"/>
-          <w:b/>
-          <w:bCs/>
-        </w:rPr>
-        <w:t xml:space="preserve">.) </w:t>
+        <w:t xml:space="preserve">(fin.) </w:t>
       </w:r>
       <w:r>
         <w:rPr>
@@ -259,85 +241,61 @@
         </w:rPr>
         <w:t xml:space="preserve">(fin.) </w:t>
       </w:r>
-      <w:proofErr w:type="gramStart"/>
-      <w:r>
-        <w:rPr>
-          <w:rFonts w:ascii="Arial" w:hAnsi="Arial" w:cs="Arial"/>
-        </w:rPr>
-        <w:t>Calculate</w:t>
-      </w:r>
-      <w:proofErr w:type="gramEnd"/>
-      <w:r>
-        <w:rPr>
-          <w:rFonts w:ascii="Arial" w:hAnsi="Arial" w:cs="Arial"/>
-        </w:rPr>
-        <w:t xml:space="preserve"> mobilisation probability using the radiation model.</w:t>
-      </w:r>
-    </w:p>
-    <w:p>
-      <w:pPr>
-        <w:rPr>
-          <w:rFonts w:ascii="Arial" w:hAnsi="Arial" w:cs="Arial"/>
-        </w:rPr>
-      </w:pPr>
-      <w:r>
-        <w:rPr>
-          <w:rFonts w:ascii="Arial" w:hAnsi="Arial" w:cs="Arial"/>
-        </w:rPr>
-        <w:t xml:space="preserve">- </w:t>
-      </w:r>
-      <w:r>
-        <w:rPr>
-          <w:rFonts w:ascii="Arial" w:hAnsi="Arial" w:cs="Arial"/>
-        </w:rPr>
-        <w:t xml:space="preserve">(fin.) </w:t>
-      </w:r>
-      <w:proofErr w:type="gramStart"/>
-      <w:r>
-        <w:rPr>
-          <w:rFonts w:ascii="Arial" w:hAnsi="Arial" w:cs="Arial"/>
-        </w:rPr>
-        <w:t>Save</w:t>
-      </w:r>
-      <w:proofErr w:type="gramEnd"/>
-      <w:r>
-        <w:rPr>
-          <w:rFonts w:ascii="Arial" w:hAnsi="Arial" w:cs="Arial"/>
-        </w:rPr>
-        <w:t xml:space="preserve"> population data (full), unimmunised population, mobilisation probability</w:t>
-      </w:r>
-    </w:p>
-    <w:p>
-      <w:pPr>
-        <w:rPr>
-          <w:rFonts w:ascii="Arial" w:hAnsi="Arial" w:cs="Arial"/>
-        </w:rPr>
-      </w:pPr>
-      <w:r>
-        <w:rPr>
-          <w:rFonts w:ascii="Arial" w:hAnsi="Arial" w:cs="Arial"/>
-        </w:rPr>
-        <w:t xml:space="preserve">- </w:t>
-      </w:r>
-      <w:r>
-        <w:rPr>
-          <w:rFonts w:ascii="Arial" w:hAnsi="Arial" w:cs="Arial"/>
-        </w:rPr>
-        <w:t xml:space="preserve">(fin.) </w:t>
-      </w:r>
-      <w:proofErr w:type="gramStart"/>
-      <w:r>
-        <w:rPr>
-          <w:rFonts w:ascii="Arial" w:hAnsi="Arial" w:cs="Arial"/>
-        </w:rPr>
-        <w:t>Visualise</w:t>
-      </w:r>
-      <w:proofErr w:type="gramEnd"/>
-      <w:r>
-        <w:rPr>
-          <w:rFonts w:ascii="Arial" w:hAnsi="Arial" w:cs="Arial"/>
-        </w:rPr>
-        <w:t xml:space="preserve"> mobilisation parameters in a histogram, and bubble plot. </w:t>
+      <w:r>
+        <w:rPr>
+          <w:rFonts w:ascii="Arial" w:hAnsi="Arial" w:cs="Arial"/>
+        </w:rPr>
+        <w:t>Calculate mobilisation probability using the radiation model.</w:t>
+      </w:r>
+    </w:p>
+    <w:p>
+      <w:pPr>
+        <w:rPr>
+          <w:rFonts w:ascii="Arial" w:hAnsi="Arial" w:cs="Arial"/>
+        </w:rPr>
+      </w:pPr>
+      <w:r>
+        <w:rPr>
+          <w:rFonts w:ascii="Arial" w:hAnsi="Arial" w:cs="Arial"/>
+        </w:rPr>
+        <w:t xml:space="preserve">- </w:t>
+      </w:r>
+      <w:r>
+        <w:rPr>
+          <w:rFonts w:ascii="Arial" w:hAnsi="Arial" w:cs="Arial"/>
+        </w:rPr>
+        <w:t xml:space="preserve">(fin.) </w:t>
+      </w:r>
+      <w:r>
+        <w:rPr>
+          <w:rFonts w:ascii="Arial" w:hAnsi="Arial" w:cs="Arial"/>
+        </w:rPr>
+        <w:t>Save population data (full), unimmunised population, mobilisation probability</w:t>
+      </w:r>
+    </w:p>
+    <w:p>
+      <w:pPr>
+        <w:rPr>
+          <w:rFonts w:ascii="Arial" w:hAnsi="Arial" w:cs="Arial"/>
+        </w:rPr>
+      </w:pPr>
+      <w:r>
+        <w:rPr>
+          <w:rFonts w:ascii="Arial" w:hAnsi="Arial" w:cs="Arial"/>
+        </w:rPr>
+        <w:t xml:space="preserve">- </w:t>
+      </w:r>
+      <w:r>
+        <w:rPr>
+          <w:rFonts w:ascii="Arial" w:hAnsi="Arial" w:cs="Arial"/>
+        </w:rPr>
+        <w:t xml:space="preserve">(fin.) </w:t>
+      </w:r>
+      <w:r>
+        <w:rPr>
+          <w:rFonts w:ascii="Arial" w:hAnsi="Arial" w:cs="Arial"/>
+        </w:rPr>
+        <w:t xml:space="preserve">Visualise mobilisation parameters in a histogram, and bubble plot. </w:t>
       </w:r>
     </w:p>
     <w:p>
@@ -382,19 +340,11 @@
         </w:rPr>
         <w:t xml:space="preserve">(fin.) </w:t>
       </w:r>
-      <w:proofErr w:type="gramStart"/>
-      <w:r>
-        <w:rPr>
-          <w:rFonts w:ascii="Arial" w:hAnsi="Arial" w:cs="Arial"/>
-        </w:rPr>
-        <w:t>Run</w:t>
-      </w:r>
-      <w:proofErr w:type="gramEnd"/>
-      <w:r>
-        <w:rPr>
-          <w:rFonts w:ascii="Arial" w:hAnsi="Arial" w:cs="Arial"/>
-        </w:rPr>
-        <w:t xml:space="preserve"> transmission model, surveillance models.</w:t>
+      <w:r>
+        <w:rPr>
+          <w:rFonts w:ascii="Arial" w:hAnsi="Arial" w:cs="Arial"/>
+        </w:rPr>
+        <w:t>Run transmission model, surveillance models.</w:t>
       </w:r>
     </w:p>
     <w:p>
@@ -443,38 +393,76 @@
           <w:b/>
           <w:bCs/>
         </w:rPr>
-        <w:t xml:space="preserve">4. </w:t>
-      </w:r>
-      <w:proofErr w:type="spellStart"/>
-      <w:r>
-        <w:rPr>
-          <w:rFonts w:ascii="Arial" w:hAnsi="Arial" w:cs="Arial"/>
-          <w:b/>
-          <w:bCs/>
-        </w:rPr>
-        <w:t>Spatio</w:t>
-      </w:r>
-      <w:proofErr w:type="spellEnd"/>
-      <w:r>
-        <w:rPr>
-          <w:rFonts w:ascii="Arial" w:hAnsi="Arial" w:cs="Arial"/>
-          <w:b/>
-          <w:bCs/>
-        </w:rPr>
-        <w:t xml:space="preserve">-temporal model </w:t>
-      </w:r>
-    </w:p>
-    <w:p>
-      <w:pPr>
-        <w:rPr>
-          <w:rFonts w:ascii="Arial" w:hAnsi="Arial" w:cs="Arial"/>
-        </w:rPr>
-      </w:pPr>
-      <w:r>
-        <w:rPr>
-          <w:rFonts w:ascii="Arial" w:hAnsi="Arial" w:cs="Arial"/>
-        </w:rPr>
-        <w:t>- Run transmission model for baseline</w:t>
+        <w:t>4.</w:t>
+      </w:r>
+      <w:r>
+        <w:rPr>
+          <w:rFonts w:ascii="Arial" w:hAnsi="Arial" w:cs="Arial"/>
+          <w:b/>
+          <w:bCs/>
+        </w:rPr>
+        <w:t>1</w:t>
+      </w:r>
+      <w:r>
+        <w:rPr>
+          <w:rFonts w:ascii="Arial" w:hAnsi="Arial" w:cs="Arial"/>
+          <w:b/>
+          <w:bCs/>
+        </w:rPr>
+        <w:t xml:space="preserve"> Spatio-temporal model </w:t>
+      </w:r>
+    </w:p>
+    <w:p>
+      <w:pPr>
+        <w:rPr>
+          <w:rFonts w:ascii="Arial" w:hAnsi="Arial" w:cs="Arial"/>
+        </w:rPr>
+      </w:pPr>
+      <w:r>
+        <w:rPr>
+          <w:rFonts w:ascii="Arial" w:hAnsi="Arial" w:cs="Arial"/>
+        </w:rPr>
+        <w:t xml:space="preserve">- </w:t>
+      </w:r>
+      <w:r>
+        <w:rPr>
+          <w:rFonts w:ascii="Arial" w:hAnsi="Arial" w:cs="Arial"/>
+        </w:rPr>
+        <w:t xml:space="preserve">(fin.) </w:t>
+      </w:r>
+      <w:r>
+        <w:rPr>
+          <w:rFonts w:ascii="Arial" w:hAnsi="Arial" w:cs="Arial"/>
+        </w:rPr>
+        <w:t>Run transmission model for baseline</w:t>
+      </w:r>
+    </w:p>
+    <w:p>
+      <w:pPr>
+        <w:rPr>
+          <w:rFonts w:ascii="Arial" w:hAnsi="Arial" w:cs="Arial"/>
+        </w:rPr>
+      </w:pPr>
+      <w:r>
+        <w:rPr>
+          <w:rFonts w:ascii="Arial" w:hAnsi="Arial" w:cs="Arial"/>
+        </w:rPr>
+        <w:tab/>
+        <w:t>- TODO: Update to record the cumulative value when the AFP surveillance and ES detect the first polio cases.</w:t>
+      </w:r>
+    </w:p>
+    <w:p>
+      <w:pPr>
+        <w:rPr>
+          <w:rFonts w:ascii="Arial" w:hAnsi="Arial" w:cs="Arial"/>
+        </w:rPr>
+      </w:pPr>
+      <w:r>
+        <w:rPr>
+          <w:rFonts w:ascii="Arial" w:hAnsi="Arial" w:cs="Arial"/>
+        </w:rPr>
+        <w:tab/>
+        <w:t>- TODO: Change a pattern of introduction of polio virus into the population.</w:t>
       </w:r>
     </w:p>
     <w:p>
@@ -501,7 +489,19 @@
           <w:rFonts w:ascii="Arial" w:hAnsi="Arial" w:cs="Arial"/>
         </w:rPr>
         <w:tab/>
-        <w:t>- Visualise example epidemic trajectories for the baseline setting.</w:t>
+        <w:t xml:space="preserve">- </w:t>
+      </w:r>
+      <w:r>
+        <w:rPr>
+          <w:rFonts w:ascii="Arial" w:hAnsi="Arial" w:cs="Arial"/>
+        </w:rPr>
+        <w:t xml:space="preserve">(fin.) </w:t>
+      </w:r>
+      <w:r>
+        <w:rPr>
+          <w:rFonts w:ascii="Arial" w:hAnsi="Arial" w:cs="Arial"/>
+        </w:rPr>
+        <w:t>Visualise example epidemic trajectories for the baseline setting.</w:t>
       </w:r>
     </w:p>
     <w:p>
@@ -515,47 +515,70 @@
           <w:rFonts w:ascii="Arial" w:hAnsi="Arial" w:cs="Arial"/>
         </w:rPr>
         <w:tab/>
-        <w:t xml:space="preserve">- Visualise the cumulative probability of detection, and lead time distribution. </w:t>
-      </w:r>
-    </w:p>
-    <w:p>
-      <w:pPr>
-        <w:rPr>
-          <w:rFonts w:ascii="Arial" w:hAnsi="Arial" w:cs="Arial"/>
-        </w:rPr>
-      </w:pPr>
-      <w:r>
-        <w:rPr>
-          <w:rFonts w:ascii="Arial" w:hAnsi="Arial" w:cs="Arial"/>
-        </w:rPr>
-        <w:tab/>
-        <w:t xml:space="preserve">- Relationship </w:t>
-      </w:r>
-    </w:p>
-    <w:p>
-      <w:pPr>
-        <w:rPr>
-          <w:rFonts w:ascii="Arial" w:hAnsi="Arial" w:cs="Arial"/>
-        </w:rPr>
-      </w:pPr>
-      <w:r>
-        <w:rPr>
-          <w:rFonts w:ascii="Arial" w:hAnsi="Arial" w:cs="Arial"/>
-        </w:rPr>
-        <w:t>- Record the computation time and aggregation scale for a histogram</w:t>
-      </w:r>
-    </w:p>
-    <w:p>
-      <w:pPr>
-        <w:rPr>
-          <w:rFonts w:ascii="Arial" w:hAnsi="Arial" w:cs="Arial"/>
-        </w:rPr>
-      </w:pPr>
-      <w:r>
-        <w:rPr>
-          <w:rFonts w:ascii="Arial" w:hAnsi="Arial" w:cs="Arial"/>
-        </w:rPr>
-        <w:t xml:space="preserve">- Run transmission model varying R0 and </w:t>
+        <w:t xml:space="preserve">- </w:t>
+      </w:r>
+      <w:r>
+        <w:rPr>
+          <w:rFonts w:ascii="Arial" w:hAnsi="Arial" w:cs="Arial"/>
+        </w:rPr>
+        <w:t>(fin.)</w:t>
+      </w:r>
+      <w:r>
+        <w:rPr>
+          <w:rFonts w:ascii="Arial" w:hAnsi="Arial" w:cs="Arial"/>
+        </w:rPr>
+        <w:t xml:space="preserve">Visualise the cumulative probability of detection, and lead time distribution.  </w:t>
+      </w:r>
+    </w:p>
+    <w:p>
+      <w:pPr>
+        <w:rPr>
+          <w:rFonts w:ascii="Arial" w:hAnsi="Arial" w:cs="Arial"/>
+        </w:rPr>
+      </w:pPr>
+      <w:r>
+        <w:rPr>
+          <w:rFonts w:ascii="Arial" w:hAnsi="Arial" w:cs="Arial"/>
+        </w:rPr>
+        <w:lastRenderedPageBreak/>
+        <w:t xml:space="preserve">- </w:t>
+      </w:r>
+      <w:r>
+        <w:rPr>
+          <w:rFonts w:ascii="Arial" w:hAnsi="Arial" w:cs="Arial"/>
+        </w:rPr>
+        <w:t xml:space="preserve">(fin.) </w:t>
+      </w:r>
+      <w:r>
+        <w:rPr>
+          <w:rFonts w:ascii="Arial" w:hAnsi="Arial" w:cs="Arial"/>
+        </w:rPr>
+        <w:t>Record the computation time and aggregation scale for a histogram</w:t>
+      </w:r>
+    </w:p>
+    <w:p>
+      <w:pPr>
+        <w:rPr>
+          <w:rFonts w:ascii="Arial" w:hAnsi="Arial" w:cs="Arial"/>
+        </w:rPr>
+      </w:pPr>
+      <w:r>
+        <w:rPr>
+          <w:rFonts w:ascii="Arial" w:hAnsi="Arial" w:cs="Arial"/>
+        </w:rPr>
+        <w:t xml:space="preserve">- </w:t>
+      </w:r>
+      <w:r>
+        <w:rPr>
+          <w:rFonts w:ascii="Arial" w:hAnsi="Arial" w:cs="Arial"/>
+        </w:rPr>
+        <w:t xml:space="preserve">(fin.) </w:t>
+      </w:r>
+      <w:r>
+        <w:rPr>
+          <w:rFonts w:ascii="Arial" w:hAnsi="Arial" w:cs="Arial"/>
+        </w:rPr>
+        <w:t xml:space="preserve">Run transmission model varying R0 and </w:t>
       </w:r>
       <w:r>
         <w:rPr>
@@ -598,20 +621,56 @@
           <w:b/>
           <w:bCs/>
         </w:rPr>
-        <w:t>5. Surveillance model and visualisation.</w:t>
-      </w:r>
-    </w:p>
-    <w:p>
-      <w:pPr>
-        <w:rPr>
-          <w:rFonts w:ascii="Arial" w:hAnsi="Arial" w:cs="Arial"/>
-        </w:rPr>
-      </w:pPr>
-      <w:r>
-        <w:rPr>
-          <w:rFonts w:ascii="Arial" w:hAnsi="Arial" w:cs="Arial"/>
-        </w:rPr>
-        <w:t>- Run ES and AFP surveillance model for baseline parameters</w:t>
+        <w:t>4</w:t>
+      </w:r>
+      <w:r>
+        <w:rPr>
+          <w:rFonts w:ascii="Arial" w:hAnsi="Arial" w:cs="Arial"/>
+          <w:b/>
+          <w:bCs/>
+        </w:rPr>
+        <w:t>.</w:t>
+      </w:r>
+      <w:r>
+        <w:rPr>
+          <w:rFonts w:ascii="Arial" w:hAnsi="Arial" w:cs="Arial"/>
+          <w:b/>
+          <w:bCs/>
+        </w:rPr>
+        <w:t>2.</w:t>
+      </w:r>
+      <w:r>
+        <w:rPr>
+          <w:rFonts w:ascii="Arial" w:hAnsi="Arial" w:cs="Arial"/>
+          <w:b/>
+          <w:bCs/>
+        </w:rPr>
+        <w:t xml:space="preserve"> Surveillance model and visualisation.</w:t>
+      </w:r>
+    </w:p>
+    <w:p>
+      <w:pPr>
+        <w:rPr>
+          <w:rFonts w:ascii="Arial" w:hAnsi="Arial" w:cs="Arial"/>
+        </w:rPr>
+      </w:pPr>
+      <w:r>
+        <w:rPr>
+          <w:rFonts w:ascii="Arial" w:hAnsi="Arial" w:cs="Arial"/>
+        </w:rPr>
+        <w:t xml:space="preserve">- </w:t>
+      </w:r>
+      <w:r>
+        <w:rPr>
+          <w:rFonts w:ascii="Arial" w:hAnsi="Arial" w:cs="Arial"/>
+        </w:rPr>
+        <w:t xml:space="preserve">(fin.) </w:t>
+      </w:r>
+      <w:r>
+        <w:rPr>
+          <w:rFonts w:ascii="Arial" w:hAnsi="Arial" w:cs="Arial"/>
+        </w:rPr>
+        <w:t>Run ES and AFP surveillance model for baseline parameters</w:t>
       </w:r>
     </w:p>
     <w:p>
@@ -638,70 +697,132 @@
         <w:rPr>
           <w:rFonts w:ascii="Arial" w:hAnsi="Arial" w:cs="Arial"/>
         </w:rPr>
-        <w:t xml:space="preserve">- Visualise the relationships of </w:t>
-      </w:r>
-    </w:p>
-    <w:p>
-      <w:pPr>
-        <w:rPr>
-          <w:rFonts w:ascii="Arial" w:hAnsi="Arial" w:cs="Arial"/>
-        </w:rPr>
-      </w:pPr>
-      <w:r>
-        <w:rPr>
-          <w:rFonts w:ascii="Arial" w:hAnsi="Arial" w:cs="Arial"/>
-        </w:rPr>
-        <w:t xml:space="preserve">- Run ES and AFP surveillance model for sensitivity analysis. </w:t>
-      </w:r>
-    </w:p>
-    <w:p>
-      <w:pPr>
-        <w:rPr>
-          <w:rFonts w:ascii="Arial" w:hAnsi="Arial" w:cs="Arial"/>
-        </w:rPr>
-      </w:pPr>
-    </w:p>
-    <w:p>
-      <w:pPr>
-        <w:rPr>
-          <w:rFonts w:ascii="Arial" w:hAnsi="Arial" w:cs="Arial"/>
-          <w:b/>
-          <w:bCs/>
-        </w:rPr>
-      </w:pPr>
-      <w:r>
-        <w:rPr>
-          <w:rFonts w:ascii="Arial" w:hAnsi="Arial" w:cs="Arial"/>
-          <w:b/>
-          <w:bCs/>
-        </w:rPr>
-        <w:t xml:space="preserve">6. Visualise the main results. </w:t>
-      </w:r>
-    </w:p>
-    <w:p>
-      <w:pPr>
-        <w:rPr>
-          <w:rFonts w:ascii="Arial" w:hAnsi="Arial" w:cs="Arial"/>
-        </w:rPr>
-      </w:pPr>
-      <w:r>
-        <w:rPr>
-          <w:rFonts w:ascii="Arial" w:hAnsi="Arial" w:cs="Arial"/>
-        </w:rPr>
-        <w:t xml:space="preserve">- Visualise the baseline scenario. </w:t>
-      </w:r>
-    </w:p>
-    <w:p>
-      <w:pPr>
-        <w:rPr>
-          <w:rFonts w:ascii="Arial" w:hAnsi="Arial" w:cs="Arial"/>
-        </w:rPr>
-      </w:pPr>
-      <w:r>
-        <w:rPr>
-          <w:rFonts w:ascii="Arial" w:hAnsi="Arial" w:cs="Arial"/>
-        </w:rPr>
-        <w:t xml:space="preserve">- Visualise the baseline sensitivity analysis. </w:t>
+        <w:t xml:space="preserve">- </w:t>
+      </w:r>
+      <w:r>
+        <w:rPr>
+          <w:rFonts w:ascii="Arial" w:hAnsi="Arial" w:cs="Arial"/>
+        </w:rPr>
+        <w:t xml:space="preserve">(fin.) </w:t>
+      </w:r>
+      <w:r>
+        <w:rPr>
+          <w:rFonts w:ascii="Arial" w:hAnsi="Arial" w:cs="Arial"/>
+        </w:rPr>
+        <w:t>Visualise the relationships</w:t>
+      </w:r>
+      <w:r>
+        <w:rPr>
+          <w:rFonts w:ascii="Arial" w:hAnsi="Arial" w:cs="Arial"/>
+        </w:rPr>
+        <w:t>.</w:t>
+      </w:r>
+    </w:p>
+    <w:p>
+      <w:pPr>
+        <w:rPr>
+          <w:rFonts w:ascii="Arial" w:hAnsi="Arial" w:cs="Arial"/>
+        </w:rPr>
+      </w:pPr>
+      <w:r>
+        <w:rPr>
+          <w:rFonts w:ascii="Arial" w:hAnsi="Arial" w:cs="Arial"/>
+        </w:rPr>
+        <w:t xml:space="preserve">- </w:t>
+      </w:r>
+      <w:r>
+        <w:rPr>
+          <w:rFonts w:ascii="Arial" w:hAnsi="Arial" w:cs="Arial"/>
+        </w:rPr>
+        <w:t xml:space="preserve">(fin.) </w:t>
+      </w:r>
+      <w:r>
+        <w:rPr>
+          <w:rFonts w:ascii="Arial" w:hAnsi="Arial" w:cs="Arial"/>
+        </w:rPr>
+        <w:t xml:space="preserve">Run ES and AFP surveillance model for sensitivity analysis. </w:t>
+      </w:r>
+    </w:p>
+    <w:p>
+      <w:pPr>
+        <w:rPr>
+          <w:rFonts w:ascii="Arial" w:hAnsi="Arial" w:cs="Arial"/>
+        </w:rPr>
+      </w:pPr>
+    </w:p>
+    <w:p>
+      <w:pPr>
+        <w:rPr>
+          <w:rFonts w:ascii="Arial" w:hAnsi="Arial" w:cs="Arial"/>
+          <w:b/>
+          <w:bCs/>
+        </w:rPr>
+      </w:pPr>
+      <w:r>
+        <w:rPr>
+          <w:rFonts w:ascii="Arial" w:hAnsi="Arial" w:cs="Arial"/>
+          <w:b/>
+          <w:bCs/>
+        </w:rPr>
+        <w:t>5</w:t>
+      </w:r>
+      <w:r>
+        <w:rPr>
+          <w:rFonts w:ascii="Arial" w:hAnsi="Arial" w:cs="Arial"/>
+          <w:b/>
+          <w:bCs/>
+        </w:rPr>
+        <w:t xml:space="preserve">. Visualise the main results. </w:t>
+      </w:r>
+    </w:p>
+    <w:p>
+      <w:pPr>
+        <w:rPr>
+          <w:rFonts w:ascii="Arial" w:hAnsi="Arial" w:cs="Arial"/>
+        </w:rPr>
+      </w:pPr>
+      <w:r>
+        <w:rPr>
+          <w:rFonts w:ascii="Arial" w:hAnsi="Arial" w:cs="Arial"/>
+        </w:rPr>
+        <w:t xml:space="preserve">- </w:t>
+      </w:r>
+      <w:r>
+        <w:rPr>
+          <w:rFonts w:ascii="Arial" w:hAnsi="Arial" w:cs="Arial"/>
+        </w:rPr>
+        <w:t xml:space="preserve">(fin.) </w:t>
+      </w:r>
+      <w:r>
+        <w:rPr>
+          <w:rFonts w:ascii="Arial" w:hAnsi="Arial" w:cs="Arial"/>
+        </w:rPr>
+        <w:t xml:space="preserve">Visualise the baseline scenario. </w:t>
+      </w:r>
+    </w:p>
+    <w:p>
+      <w:pPr>
+        <w:rPr>
+          <w:rFonts w:ascii="Arial" w:hAnsi="Arial" w:cs="Arial"/>
+        </w:rPr>
+      </w:pPr>
+      <w:r>
+        <w:rPr>
+          <w:rFonts w:ascii="Arial" w:hAnsi="Arial" w:cs="Arial"/>
+        </w:rPr>
+        <w:t xml:space="preserve">- </w:t>
+      </w:r>
+      <w:r>
+        <w:rPr>
+          <w:rFonts w:ascii="Arial" w:hAnsi="Arial" w:cs="Arial"/>
+        </w:rPr>
+        <w:t xml:space="preserve">(fin.) </w:t>
+      </w:r>
+      <w:r>
+        <w:rPr>
+          <w:rFonts w:ascii="Arial" w:hAnsi="Arial" w:cs="Arial"/>
+        </w:rPr>
+        <w:t xml:space="preserve">Visualise the baseline sensitivity analysis. </w:t>
       </w:r>
     </w:p>
     <w:p>

</xml_diff>

<commit_message>
Sparse vector is introduced
</commit_message>
<xml_diff>
--- a/doc_ideas/flow_of_whole_analysis.docx
+++ b/doc_ideas/flow_of_whole_analysis.docx
@@ -44,7 +44,25 @@
           <w:b/>
           <w:bCs/>
         </w:rPr>
-        <w:t xml:space="preserve">(fin.) </w:t>
+        <w:t>(</w:t>
+      </w:r>
+      <w:proofErr w:type="gramStart"/>
+      <w:r>
+        <w:rPr>
+          <w:rFonts w:ascii="Arial" w:hAnsi="Arial" w:cs="Arial"/>
+          <w:b/>
+          <w:bCs/>
+        </w:rPr>
+        <w:t>fin</w:t>
+      </w:r>
+      <w:proofErr w:type="gramEnd"/>
+      <w:r>
+        <w:rPr>
+          <w:rFonts w:ascii="Arial" w:hAnsi="Arial" w:cs="Arial"/>
+          <w:b/>
+          <w:bCs/>
+        </w:rPr>
+        <w:t xml:space="preserve">.) </w:t>
       </w:r>
       <w:r>
         <w:rPr>
@@ -270,8 +288,16 @@
         <w:rPr>
           <w:rFonts w:ascii="Arial" w:hAnsi="Arial" w:cs="Arial"/>
         </w:rPr>
-        <w:t>Save population data (full), unimmunised population, mobilisation probability</w:t>
-      </w:r>
+        <w:t xml:space="preserve">Save population data (full), unimmunised population, mobilisation </w:t>
+      </w:r>
+      <w:proofErr w:type="gramStart"/>
+      <w:r>
+        <w:rPr>
+          <w:rFonts w:ascii="Arial" w:hAnsi="Arial" w:cs="Arial"/>
+        </w:rPr>
+        <w:t>probability</w:t>
+      </w:r>
+      <w:proofErr w:type="gramEnd"/>
     </w:p>
     <w:p>
       <w:pPr>
@@ -409,7 +435,25 @@
           <w:b/>
           <w:bCs/>
         </w:rPr>
-        <w:t xml:space="preserve"> Spatio-temporal model </w:t>
+        <w:t xml:space="preserve"> </w:t>
+      </w:r>
+      <w:proofErr w:type="spellStart"/>
+      <w:r>
+        <w:rPr>
+          <w:rFonts w:ascii="Arial" w:hAnsi="Arial" w:cs="Arial"/>
+          <w:b/>
+          <w:bCs/>
+        </w:rPr>
+        <w:t>Spatio</w:t>
+      </w:r>
+      <w:proofErr w:type="spellEnd"/>
+      <w:r>
+        <w:rPr>
+          <w:rFonts w:ascii="Arial" w:hAnsi="Arial" w:cs="Arial"/>
+          <w:b/>
+          <w:bCs/>
+        </w:rPr>
+        <w:t xml:space="preserve">-temporal model </w:t>
       </w:r>
     </w:p>
     <w:p>
@@ -434,8 +478,16 @@
         <w:rPr>
           <w:rFonts w:ascii="Arial" w:hAnsi="Arial" w:cs="Arial"/>
         </w:rPr>
-        <w:t>Run transmission model for baseline</w:t>
-      </w:r>
+        <w:t xml:space="preserve">Run transmission model for </w:t>
+      </w:r>
+      <w:proofErr w:type="gramStart"/>
+      <w:r>
+        <w:rPr>
+          <w:rFonts w:ascii="Arial" w:hAnsi="Arial" w:cs="Arial"/>
+        </w:rPr>
+        <w:t>baseline</w:t>
+      </w:r>
+      <w:proofErr w:type="gramEnd"/>
     </w:p>
     <w:p>
       <w:pPr>
@@ -475,6 +527,20 @@
         <w:rPr>
           <w:rFonts w:ascii="Arial" w:hAnsi="Arial" w:cs="Arial"/>
         </w:rPr>
+        <w:tab/>
+        <w:t xml:space="preserve">- TODO: Change the ES coverage order based on susceptible population. </w:t>
+      </w:r>
+    </w:p>
+    <w:p>
+      <w:pPr>
+        <w:rPr>
+          <w:rFonts w:ascii="Arial" w:hAnsi="Arial" w:cs="Arial"/>
+        </w:rPr>
+      </w:pPr>
+      <w:r>
+        <w:rPr>
+          <w:rFonts w:ascii="Arial" w:hAnsi="Arial" w:cs="Arial"/>
+        </w:rPr>
         <w:t>- Visualise baseline scenarios</w:t>
       </w:r>
     </w:p>
@@ -514,6 +580,7 @@
         <w:rPr>
           <w:rFonts w:ascii="Arial" w:hAnsi="Arial" w:cs="Arial"/>
         </w:rPr>
+        <w:lastRenderedPageBreak/>
         <w:tab/>
         <w:t xml:space="preserve">- </w:t>
       </w:r>
@@ -521,26 +588,39 @@
         <w:rPr>
           <w:rFonts w:ascii="Arial" w:hAnsi="Arial" w:cs="Arial"/>
         </w:rPr>
-        <w:t>(fin.)</w:t>
-      </w:r>
-      <w:r>
-        <w:rPr>
-          <w:rFonts w:ascii="Arial" w:hAnsi="Arial" w:cs="Arial"/>
-        </w:rPr>
-        <w:t xml:space="preserve">Visualise the cumulative probability of detection, and lead time distribution.  </w:t>
-      </w:r>
-    </w:p>
-    <w:p>
-      <w:pPr>
-        <w:rPr>
-          <w:rFonts w:ascii="Arial" w:hAnsi="Arial" w:cs="Arial"/>
-        </w:rPr>
-      </w:pPr>
-      <w:r>
-        <w:rPr>
-          <w:rFonts w:ascii="Arial" w:hAnsi="Arial" w:cs="Arial"/>
-        </w:rPr>
-        <w:lastRenderedPageBreak/>
+        <w:t>(fin</w:t>
+      </w:r>
+      <w:proofErr w:type="gramStart"/>
+      <w:r>
+        <w:rPr>
+          <w:rFonts w:ascii="Arial" w:hAnsi="Arial" w:cs="Arial"/>
+        </w:rPr>
+        <w:t>.)</w:t>
+      </w:r>
+      <w:r>
+        <w:rPr>
+          <w:rFonts w:ascii="Arial" w:hAnsi="Arial" w:cs="Arial"/>
+        </w:rPr>
+        <w:t>Visualise</w:t>
+      </w:r>
+      <w:proofErr w:type="gramEnd"/>
+      <w:r>
+        <w:rPr>
+          <w:rFonts w:ascii="Arial" w:hAnsi="Arial" w:cs="Arial"/>
+        </w:rPr>
+        <w:t xml:space="preserve"> the cumulative probability of detection, and lead time distribution.  </w:t>
+      </w:r>
+    </w:p>
+    <w:p>
+      <w:pPr>
+        <w:rPr>
+          <w:rFonts w:ascii="Arial" w:hAnsi="Arial" w:cs="Arial"/>
+        </w:rPr>
+      </w:pPr>
+      <w:r>
+        <w:rPr>
+          <w:rFonts w:ascii="Arial" w:hAnsi="Arial" w:cs="Arial"/>
+        </w:rPr>
         <w:t xml:space="preserve">- </w:t>
       </w:r>
       <w:r>
@@ -553,8 +633,16 @@
         <w:rPr>
           <w:rFonts w:ascii="Arial" w:hAnsi="Arial" w:cs="Arial"/>
         </w:rPr>
-        <w:t>Record the computation time and aggregation scale for a histogram</w:t>
-      </w:r>
+        <w:t xml:space="preserve">Record the computation time and aggregation scale for a </w:t>
+      </w:r>
+      <w:proofErr w:type="gramStart"/>
+      <w:r>
+        <w:rPr>
+          <w:rFonts w:ascii="Arial" w:hAnsi="Arial" w:cs="Arial"/>
+        </w:rPr>
+        <w:t>histogram</w:t>
+      </w:r>
+      <w:proofErr w:type="gramEnd"/>
     </w:p>
     <w:p>
       <w:pPr>
@@ -670,8 +758,16 @@
         <w:rPr>
           <w:rFonts w:ascii="Arial" w:hAnsi="Arial" w:cs="Arial"/>
         </w:rPr>
-        <w:t>Run ES and AFP surveillance model for baseline parameters</w:t>
-      </w:r>
+        <w:t xml:space="preserve">Run ES and AFP surveillance model for baseline </w:t>
+      </w:r>
+      <w:proofErr w:type="gramStart"/>
+      <w:r>
+        <w:rPr>
+          <w:rFonts w:ascii="Arial" w:hAnsi="Arial" w:cs="Arial"/>
+        </w:rPr>
+        <w:t>parameters</w:t>
+      </w:r>
+      <w:proofErr w:type="gramEnd"/>
     </w:p>
     <w:p>
       <w:pPr>
@@ -829,6 +925,915 @@
       <w:pPr>
         <w:rPr>
           <w:rFonts w:ascii="Arial" w:hAnsi="Arial" w:cs="Arial"/>
+        </w:rPr>
+      </w:pPr>
+    </w:p>
+    <w:p>
+      <w:pPr>
+        <w:rPr>
+          <w:rFonts w:ascii="Arial" w:hAnsi="Arial" w:cs="Arial"/>
+        </w:rPr>
+      </w:pPr>
+    </w:p>
+    <w:p>
+      <w:pPr>
+        <w:rPr>
+          <w:rFonts w:ascii="Arial" w:hAnsi="Arial" w:cs="Arial"/>
+        </w:rPr>
+      </w:pPr>
+    </w:p>
+    <w:p>
+      <w:pPr>
+        <w:rPr>
+          <w:rFonts w:ascii="Arial" w:hAnsi="Arial" w:cs="Arial"/>
+          <w:b/>
+          <w:bCs/>
+          <w:sz w:val="24"/>
+          <w:szCs w:val="24"/>
+        </w:rPr>
+      </w:pPr>
+      <w:r>
+        <w:rPr>
+          <w:rFonts w:ascii="Arial" w:hAnsi="Arial" w:cs="Arial"/>
+          <w:b/>
+          <w:bCs/>
+          <w:sz w:val="24"/>
+          <w:szCs w:val="24"/>
+        </w:rPr>
+        <w:t xml:space="preserve">Schedule of </w:t>
+      </w:r>
+      <w:r>
+        <w:rPr>
+          <w:rFonts w:ascii="Arial" w:hAnsi="Arial" w:cs="Arial"/>
+          <w:b/>
+          <w:bCs/>
+          <w:sz w:val="24"/>
+          <w:szCs w:val="24"/>
+        </w:rPr>
+        <w:t>simulations</w:t>
+      </w:r>
+    </w:p>
+    <w:tbl>
+      <w:tblPr>
+        <w:tblStyle w:val="TableGrid"/>
+        <w:tblW w:w="0" w:type="auto"/>
+        <w:tblLook w:val="04A0" w:firstRow="1" w:lastRow="0" w:firstColumn="1" w:lastColumn="0" w:noHBand="0" w:noVBand="1"/>
+      </w:tblPr>
+      <w:tblGrid>
+        <w:gridCol w:w="1571"/>
+        <w:gridCol w:w="1647"/>
+        <w:gridCol w:w="1629"/>
+        <w:gridCol w:w="1888"/>
+        <w:gridCol w:w="1759"/>
+      </w:tblGrid>
+      <w:tr>
+        <w:trPr>
+          <w:trHeight w:val="269"/>
+        </w:trPr>
+        <w:tc>
+          <w:tcPr>
+            <w:tcW w:w="1571" w:type="dxa"/>
+          </w:tcPr>
+          <w:p>
+            <w:pPr>
+              <w:rPr>
+                <w:rFonts w:ascii="Arial" w:hAnsi="Arial" w:cs="Arial"/>
+                <w:sz w:val="21"/>
+                <w:szCs w:val="21"/>
+              </w:rPr>
+            </w:pPr>
+            <w:r>
+              <w:rPr>
+                <w:rFonts w:ascii="Arial" w:hAnsi="Arial" w:cs="Arial"/>
+                <w:sz w:val="21"/>
+                <w:szCs w:val="21"/>
+              </w:rPr>
+              <w:t>Explanation</w:t>
+            </w:r>
+          </w:p>
+        </w:tc>
+        <w:tc>
+          <w:tcPr>
+            <w:tcW w:w="1647" w:type="dxa"/>
+          </w:tcPr>
+          <w:p>
+            <w:pPr>
+              <w:rPr>
+                <w:rFonts w:ascii="Arial" w:hAnsi="Arial" w:cs="Arial"/>
+                <w:sz w:val="21"/>
+                <w:szCs w:val="21"/>
+              </w:rPr>
+            </w:pPr>
+            <w:r>
+              <w:rPr>
+                <w:rFonts w:ascii="Arial" w:hAnsi="Arial" w:cs="Arial"/>
+                <w:sz w:val="21"/>
+                <w:szCs w:val="21"/>
+              </w:rPr>
+              <w:t>R0</w:t>
+            </w:r>
+            <w:r>
+              <w:rPr>
+                <w:rFonts w:ascii="Arial" w:hAnsi="Arial" w:cs="Arial"/>
+                <w:sz w:val="21"/>
+                <w:szCs w:val="21"/>
+              </w:rPr>
+              <w:t xml:space="preserve"> (Re0)</w:t>
+            </w:r>
+          </w:p>
+        </w:tc>
+        <w:tc>
+          <w:tcPr>
+            <w:tcW w:w="1629" w:type="dxa"/>
+          </w:tcPr>
+          <w:p>
+            <w:pPr>
+              <w:rPr>
+                <w:rFonts w:ascii="Arial" w:hAnsi="Arial" w:cs="Arial"/>
+                <w:sz w:val="21"/>
+                <w:szCs w:val="21"/>
+              </w:rPr>
+            </w:pPr>
+            <w:r>
+              <w:rPr>
+                <w:rFonts w:ascii="Arial" w:hAnsi="Arial" w:cs="Arial" w:hint="eastAsia"/>
+                <w:sz w:val="21"/>
+                <w:szCs w:val="21"/>
+              </w:rPr>
+              <w:t>α</w:t>
+            </w:r>
+          </w:p>
+        </w:tc>
+        <w:tc>
+          <w:tcPr>
+            <w:tcW w:w="1888" w:type="dxa"/>
+          </w:tcPr>
+          <w:p>
+            <w:pPr>
+              <w:rPr>
+                <w:rFonts w:ascii="Arial" w:hAnsi="Arial" w:cs="Arial"/>
+                <w:sz w:val="21"/>
+                <w:szCs w:val="21"/>
+              </w:rPr>
+            </w:pPr>
+            <w:r>
+              <w:rPr>
+                <w:rFonts w:ascii="Arial" w:hAnsi="Arial" w:cs="Arial"/>
+                <w:sz w:val="21"/>
+                <w:szCs w:val="21"/>
+              </w:rPr>
+              <w:t>Introduction pattern</w:t>
+            </w:r>
+          </w:p>
+        </w:tc>
+        <w:tc>
+          <w:tcPr>
+            <w:tcW w:w="1759" w:type="dxa"/>
+          </w:tcPr>
+          <w:p>
+            <w:pPr>
+              <w:rPr>
+                <w:rFonts w:ascii="Arial" w:hAnsi="Arial" w:cs="Arial"/>
+                <w:sz w:val="21"/>
+                <w:szCs w:val="21"/>
+              </w:rPr>
+            </w:pPr>
+            <w:r>
+              <w:rPr>
+                <w:rFonts w:ascii="Arial" w:hAnsi="Arial" w:cs="Arial"/>
+                <w:sz w:val="21"/>
+                <w:szCs w:val="21"/>
+              </w:rPr>
+              <w:t>ES cover pattern</w:t>
+            </w:r>
+          </w:p>
+        </w:tc>
+      </w:tr>
+      <w:tr>
+        <w:tc>
+          <w:tcPr>
+            <w:tcW w:w="1571" w:type="dxa"/>
+          </w:tcPr>
+          <w:p>
+            <w:pPr>
+              <w:rPr>
+                <w:rFonts w:ascii="Arial" w:hAnsi="Arial" w:cs="Arial"/>
+                <w:sz w:val="21"/>
+                <w:szCs w:val="21"/>
+              </w:rPr>
+            </w:pPr>
+            <w:r>
+              <w:rPr>
+                <w:rFonts w:ascii="Arial" w:hAnsi="Arial" w:cs="Arial"/>
+                <w:sz w:val="21"/>
+                <w:szCs w:val="21"/>
+              </w:rPr>
+              <w:t>Baseline</w:t>
+            </w:r>
+          </w:p>
+        </w:tc>
+        <w:tc>
+          <w:tcPr>
+            <w:tcW w:w="1647" w:type="dxa"/>
+          </w:tcPr>
+          <w:p>
+            <w:pPr>
+              <w:rPr>
+                <w:rFonts w:ascii="Arial" w:hAnsi="Arial" w:cs="Arial"/>
+                <w:sz w:val="21"/>
+                <w:szCs w:val="21"/>
+              </w:rPr>
+            </w:pPr>
+            <w:r>
+              <w:rPr>
+                <w:rFonts w:ascii="Arial" w:hAnsi="Arial" w:cs="Arial"/>
+                <w:sz w:val="21"/>
+                <w:szCs w:val="21"/>
+              </w:rPr>
+              <w:t>14 (1.13)</w:t>
+            </w:r>
+          </w:p>
+        </w:tc>
+        <w:tc>
+          <w:tcPr>
+            <w:tcW w:w="1629" w:type="dxa"/>
+          </w:tcPr>
+          <w:p>
+            <w:pPr>
+              <w:rPr>
+                <w:rFonts w:ascii="Arial" w:hAnsi="Arial" w:cs="Arial"/>
+                <w:sz w:val="21"/>
+                <w:szCs w:val="21"/>
+              </w:rPr>
+            </w:pPr>
+            <w:r>
+              <w:rPr>
+                <w:rFonts w:ascii="Arial" w:hAnsi="Arial" w:cs="Arial"/>
+                <w:sz w:val="21"/>
+                <w:szCs w:val="21"/>
+              </w:rPr>
+              <w:t>0.05</w:t>
+            </w:r>
+          </w:p>
+        </w:tc>
+        <w:tc>
+          <w:tcPr>
+            <w:tcW w:w="1888" w:type="dxa"/>
+          </w:tcPr>
+          <w:p>
+            <w:pPr>
+              <w:rPr>
+                <w:rFonts w:ascii="Arial" w:hAnsi="Arial" w:cs="Arial"/>
+                <w:sz w:val="21"/>
+                <w:szCs w:val="21"/>
+              </w:rPr>
+            </w:pPr>
+            <w:r>
+              <w:rPr>
+                <w:rFonts w:ascii="Arial" w:hAnsi="Arial" w:cs="Arial"/>
+                <w:sz w:val="21"/>
+                <w:szCs w:val="21"/>
+              </w:rPr>
+              <w:t>Proportional</w:t>
+            </w:r>
+          </w:p>
+        </w:tc>
+        <w:tc>
+          <w:tcPr>
+            <w:tcW w:w="1759" w:type="dxa"/>
+          </w:tcPr>
+          <w:p>
+            <w:pPr>
+              <w:rPr>
+                <w:rFonts w:ascii="Arial" w:hAnsi="Arial" w:cs="Arial"/>
+                <w:sz w:val="21"/>
+                <w:szCs w:val="21"/>
+              </w:rPr>
+            </w:pPr>
+            <w:r>
+              <w:rPr>
+                <w:rFonts w:ascii="Arial" w:hAnsi="Arial" w:cs="Arial"/>
+                <w:sz w:val="21"/>
+                <w:szCs w:val="21"/>
+              </w:rPr>
+              <w:t>Population</w:t>
+            </w:r>
+          </w:p>
+        </w:tc>
+      </w:tr>
+      <w:tr>
+        <w:tc>
+          <w:tcPr>
+            <w:tcW w:w="1571" w:type="dxa"/>
+          </w:tcPr>
+          <w:p>
+            <w:pPr>
+              <w:rPr>
+                <w:rFonts w:ascii="Arial" w:hAnsi="Arial" w:cs="Arial"/>
+                <w:sz w:val="21"/>
+                <w:szCs w:val="21"/>
+              </w:rPr>
+            </w:pPr>
+            <w:r>
+              <w:rPr>
+                <w:rFonts w:ascii="Arial" w:hAnsi="Arial" w:cs="Arial"/>
+                <w:sz w:val="21"/>
+                <w:szCs w:val="21"/>
+              </w:rPr>
+              <w:t>R0 sensitivity</w:t>
+            </w:r>
+          </w:p>
+        </w:tc>
+        <w:tc>
+          <w:tcPr>
+            <w:tcW w:w="1647" w:type="dxa"/>
+          </w:tcPr>
+          <w:p>
+            <w:pPr>
+              <w:rPr>
+                <w:rFonts w:ascii="Arial" w:hAnsi="Arial" w:cs="Arial"/>
+                <w:sz w:val="21"/>
+                <w:szCs w:val="21"/>
+              </w:rPr>
+            </w:pPr>
+            <w:r>
+              <w:rPr>
+                <w:rFonts w:ascii="Arial" w:hAnsi="Arial" w:cs="Arial"/>
+                <w:sz w:val="21"/>
+                <w:szCs w:val="21"/>
+              </w:rPr>
+              <w:t>12, 13, 14, 15, 16</w:t>
+            </w:r>
+          </w:p>
+          <w:p>
+            <w:pPr>
+              <w:spacing w:after="0" w:line="240" w:lineRule="auto"/>
+              <w:rPr>
+                <w:rFonts w:ascii="Arial" w:hAnsi="Arial" w:cs="Arial"/>
+                <w:sz w:val="21"/>
+                <w:szCs w:val="21"/>
+              </w:rPr>
+            </w:pPr>
+            <w:r>
+              <w:rPr>
+                <w:rFonts w:ascii="Arial" w:hAnsi="Arial" w:cs="Arial"/>
+                <w:sz w:val="21"/>
+                <w:szCs w:val="21"/>
+              </w:rPr>
+              <w:t>(</w:t>
+            </w:r>
+            <w:r>
+              <w:rPr>
+                <w:rFonts w:ascii="Arial" w:hAnsi="Arial" w:cs="Arial"/>
+                <w:sz w:val="21"/>
+                <w:szCs w:val="21"/>
+              </w:rPr>
+              <w:t>0.9</w:t>
+            </w:r>
+            <w:r>
+              <w:rPr>
+                <w:rFonts w:ascii="Arial" w:hAnsi="Arial" w:cs="Arial"/>
+                <w:sz w:val="21"/>
+                <w:szCs w:val="21"/>
+              </w:rPr>
+              <w:t xml:space="preserve">7, </w:t>
+            </w:r>
+            <w:r>
+              <w:rPr>
+                <w:rFonts w:ascii="Arial" w:hAnsi="Arial" w:cs="Arial"/>
+                <w:sz w:val="21"/>
+                <w:szCs w:val="21"/>
+              </w:rPr>
+              <w:t>1.0</w:t>
+            </w:r>
+            <w:r>
+              <w:rPr>
+                <w:rFonts w:ascii="Arial" w:hAnsi="Arial" w:cs="Arial"/>
+                <w:sz w:val="21"/>
+                <w:szCs w:val="21"/>
+              </w:rPr>
+              <w:t>5</w:t>
+            </w:r>
+          </w:p>
+          <w:p>
+            <w:pPr>
+              <w:rPr>
+                <w:rFonts w:ascii="Arial" w:hAnsi="Arial" w:cs="Arial"/>
+                <w:sz w:val="21"/>
+                <w:szCs w:val="21"/>
+              </w:rPr>
+            </w:pPr>
+            <w:r>
+              <w:rPr>
+                <w:rFonts w:ascii="Arial" w:hAnsi="Arial" w:cs="Arial"/>
+                <w:sz w:val="21"/>
+                <w:szCs w:val="21"/>
+              </w:rPr>
+              <w:t xml:space="preserve"> 1.1</w:t>
+            </w:r>
+            <w:r>
+              <w:rPr>
+                <w:rFonts w:ascii="Arial" w:hAnsi="Arial" w:cs="Arial"/>
+                <w:sz w:val="21"/>
+                <w:szCs w:val="21"/>
+              </w:rPr>
+              <w:t xml:space="preserve">3, </w:t>
+            </w:r>
+            <w:r>
+              <w:rPr>
+                <w:rFonts w:ascii="Arial" w:hAnsi="Arial" w:cs="Arial"/>
+                <w:sz w:val="21"/>
+                <w:szCs w:val="21"/>
+              </w:rPr>
+              <w:t>1.2</w:t>
+            </w:r>
+            <w:r>
+              <w:rPr>
+                <w:rFonts w:ascii="Arial" w:hAnsi="Arial" w:cs="Arial"/>
+                <w:sz w:val="21"/>
+                <w:szCs w:val="21"/>
+              </w:rPr>
+              <w:t>1,</w:t>
+            </w:r>
+            <w:r>
+              <w:rPr>
+                <w:rFonts w:ascii="Arial" w:hAnsi="Arial" w:cs="Arial"/>
+                <w:sz w:val="21"/>
+                <w:szCs w:val="21"/>
+              </w:rPr>
+              <w:t xml:space="preserve"> 1.29</w:t>
+            </w:r>
+            <w:r>
+              <w:rPr>
+                <w:rFonts w:ascii="Arial" w:hAnsi="Arial" w:cs="Arial"/>
+                <w:sz w:val="21"/>
+                <w:szCs w:val="21"/>
+              </w:rPr>
+              <w:t>)</w:t>
+            </w:r>
+          </w:p>
+        </w:tc>
+        <w:tc>
+          <w:tcPr>
+            <w:tcW w:w="1629" w:type="dxa"/>
+          </w:tcPr>
+          <w:p>
+            <w:pPr>
+              <w:rPr>
+                <w:rFonts w:ascii="Arial" w:hAnsi="Arial" w:cs="Arial"/>
+                <w:sz w:val="21"/>
+                <w:szCs w:val="21"/>
+              </w:rPr>
+            </w:pPr>
+            <w:r>
+              <w:rPr>
+                <w:rFonts w:ascii="Arial" w:hAnsi="Arial" w:cs="Arial"/>
+                <w:sz w:val="21"/>
+                <w:szCs w:val="21"/>
+              </w:rPr>
+              <w:t>0.05</w:t>
+            </w:r>
+          </w:p>
+        </w:tc>
+        <w:tc>
+          <w:tcPr>
+            <w:tcW w:w="1888" w:type="dxa"/>
+          </w:tcPr>
+          <w:p>
+            <w:pPr>
+              <w:rPr>
+                <w:rFonts w:ascii="Arial" w:hAnsi="Arial" w:cs="Arial"/>
+                <w:sz w:val="21"/>
+                <w:szCs w:val="21"/>
+              </w:rPr>
+            </w:pPr>
+            <w:r>
+              <w:rPr>
+                <w:rFonts w:ascii="Arial" w:hAnsi="Arial" w:cs="Arial"/>
+                <w:sz w:val="21"/>
+                <w:szCs w:val="21"/>
+              </w:rPr>
+              <w:t>Proportional</w:t>
+            </w:r>
+          </w:p>
+        </w:tc>
+        <w:tc>
+          <w:tcPr>
+            <w:tcW w:w="1759" w:type="dxa"/>
+          </w:tcPr>
+          <w:p>
+            <w:pPr>
+              <w:rPr>
+                <w:rFonts w:ascii="Arial" w:hAnsi="Arial" w:cs="Arial"/>
+                <w:sz w:val="21"/>
+                <w:szCs w:val="21"/>
+              </w:rPr>
+            </w:pPr>
+            <w:r>
+              <w:rPr>
+                <w:rFonts w:ascii="Arial" w:hAnsi="Arial" w:cs="Arial"/>
+                <w:sz w:val="21"/>
+                <w:szCs w:val="21"/>
+              </w:rPr>
+              <w:t>Population</w:t>
+            </w:r>
+          </w:p>
+        </w:tc>
+      </w:tr>
+      <w:tr>
+        <w:tc>
+          <w:tcPr>
+            <w:tcW w:w="1571" w:type="dxa"/>
+          </w:tcPr>
+          <w:p>
+            <w:pPr>
+              <w:rPr>
+                <w:rFonts w:ascii="Arial" w:hAnsi="Arial" w:cs="Arial"/>
+                <w:sz w:val="21"/>
+                <w:szCs w:val="21"/>
+              </w:rPr>
+            </w:pPr>
+            <w:r>
+              <w:rPr>
+                <w:rFonts w:ascii="Arial" w:hAnsi="Arial" w:cs="Arial" w:hint="eastAsia"/>
+                <w:sz w:val="21"/>
+                <w:szCs w:val="21"/>
+              </w:rPr>
+              <w:t>α</w:t>
+            </w:r>
+            <w:r>
+              <w:rPr>
+                <w:rFonts w:ascii="Arial" w:hAnsi="Arial" w:cs="Arial"/>
+                <w:sz w:val="21"/>
+                <w:szCs w:val="21"/>
+              </w:rPr>
+              <w:t xml:space="preserve"> sensitivity</w:t>
+            </w:r>
+          </w:p>
+        </w:tc>
+        <w:tc>
+          <w:tcPr>
+            <w:tcW w:w="1647" w:type="dxa"/>
+          </w:tcPr>
+          <w:p>
+            <w:pPr>
+              <w:rPr>
+                <w:rFonts w:ascii="Arial" w:hAnsi="Arial" w:cs="Arial"/>
+                <w:sz w:val="21"/>
+                <w:szCs w:val="21"/>
+              </w:rPr>
+            </w:pPr>
+            <w:r>
+              <w:rPr>
+                <w:rFonts w:ascii="Arial" w:hAnsi="Arial" w:cs="Arial"/>
+                <w:sz w:val="21"/>
+                <w:szCs w:val="21"/>
+              </w:rPr>
+              <w:t>14</w:t>
+            </w:r>
+          </w:p>
+        </w:tc>
+        <w:tc>
+          <w:tcPr>
+            <w:tcW w:w="1629" w:type="dxa"/>
+          </w:tcPr>
+          <w:p>
+            <w:pPr>
+              <w:rPr>
+                <w:rFonts w:ascii="Arial" w:hAnsi="Arial" w:cs="Arial"/>
+                <w:sz w:val="21"/>
+                <w:szCs w:val="21"/>
+              </w:rPr>
+            </w:pPr>
+            <w:r>
+              <w:rPr>
+                <w:rFonts w:ascii="Arial" w:hAnsi="Arial" w:cs="Arial"/>
+                <w:sz w:val="21"/>
+                <w:szCs w:val="21"/>
+              </w:rPr>
+              <w:t xml:space="preserve">0.001, </w:t>
+            </w:r>
+            <w:r>
+              <w:rPr>
+                <w:rFonts w:ascii="Arial" w:hAnsi="Arial" w:cs="Arial"/>
+                <w:sz w:val="21"/>
+                <w:szCs w:val="21"/>
+              </w:rPr>
+              <w:t>0.01, 0.05, 0.10, 0.15</w:t>
+            </w:r>
+          </w:p>
+        </w:tc>
+        <w:tc>
+          <w:tcPr>
+            <w:tcW w:w="1888" w:type="dxa"/>
+          </w:tcPr>
+          <w:p>
+            <w:pPr>
+              <w:rPr>
+                <w:rFonts w:ascii="Arial" w:hAnsi="Arial" w:cs="Arial"/>
+                <w:sz w:val="21"/>
+                <w:szCs w:val="21"/>
+              </w:rPr>
+            </w:pPr>
+            <w:r>
+              <w:rPr>
+                <w:rFonts w:ascii="Arial" w:hAnsi="Arial" w:cs="Arial"/>
+                <w:sz w:val="21"/>
+                <w:szCs w:val="21"/>
+              </w:rPr>
+              <w:t>Proportional</w:t>
+            </w:r>
+          </w:p>
+        </w:tc>
+        <w:tc>
+          <w:tcPr>
+            <w:tcW w:w="1759" w:type="dxa"/>
+          </w:tcPr>
+          <w:p>
+            <w:pPr>
+              <w:rPr>
+                <w:rFonts w:ascii="Arial" w:hAnsi="Arial" w:cs="Arial"/>
+                <w:sz w:val="21"/>
+                <w:szCs w:val="21"/>
+              </w:rPr>
+            </w:pPr>
+            <w:r>
+              <w:rPr>
+                <w:rFonts w:ascii="Arial" w:hAnsi="Arial" w:cs="Arial"/>
+                <w:sz w:val="21"/>
+                <w:szCs w:val="21"/>
+              </w:rPr>
+              <w:t>Population</w:t>
+            </w:r>
+          </w:p>
+        </w:tc>
+      </w:tr>
+      <w:tr>
+        <w:tc>
+          <w:tcPr>
+            <w:tcW w:w="1571" w:type="dxa"/>
+          </w:tcPr>
+          <w:p>
+            <w:pPr>
+              <w:rPr>
+                <w:rFonts w:ascii="Arial" w:hAnsi="Arial" w:cs="Arial" w:hint="eastAsia"/>
+                <w:sz w:val="21"/>
+                <w:szCs w:val="21"/>
+              </w:rPr>
+            </w:pPr>
+            <w:r>
+              <w:rPr>
+                <w:rFonts w:ascii="Arial" w:hAnsi="Arial" w:cs="Arial"/>
+                <w:sz w:val="21"/>
+                <w:szCs w:val="21"/>
+              </w:rPr>
+              <w:t>Introduction pattern</w:t>
+            </w:r>
+          </w:p>
+        </w:tc>
+        <w:tc>
+          <w:tcPr>
+            <w:tcW w:w="1647" w:type="dxa"/>
+          </w:tcPr>
+          <w:p>
+            <w:pPr>
+              <w:rPr>
+                <w:rFonts w:ascii="Arial" w:hAnsi="Arial" w:cs="Arial"/>
+                <w:sz w:val="21"/>
+                <w:szCs w:val="21"/>
+              </w:rPr>
+            </w:pPr>
+            <w:r>
+              <w:rPr>
+                <w:rFonts w:ascii="Arial" w:hAnsi="Arial" w:cs="Arial"/>
+                <w:sz w:val="21"/>
+                <w:szCs w:val="21"/>
+              </w:rPr>
+              <w:t>14</w:t>
+            </w:r>
+          </w:p>
+        </w:tc>
+        <w:tc>
+          <w:tcPr>
+            <w:tcW w:w="1629" w:type="dxa"/>
+          </w:tcPr>
+          <w:p>
+            <w:pPr>
+              <w:rPr>
+                <w:rFonts w:ascii="Arial" w:hAnsi="Arial" w:cs="Arial"/>
+                <w:sz w:val="21"/>
+                <w:szCs w:val="21"/>
+              </w:rPr>
+            </w:pPr>
+            <w:r>
+              <w:rPr>
+                <w:rFonts w:ascii="Arial" w:hAnsi="Arial" w:cs="Arial"/>
+                <w:sz w:val="21"/>
+                <w:szCs w:val="21"/>
+              </w:rPr>
+              <w:t>0.05</w:t>
+            </w:r>
+          </w:p>
+        </w:tc>
+        <w:tc>
+          <w:tcPr>
+            <w:tcW w:w="1888" w:type="dxa"/>
+          </w:tcPr>
+          <w:p>
+            <w:pPr>
+              <w:rPr>
+                <w:rFonts w:ascii="Arial" w:hAnsi="Arial" w:cs="Arial"/>
+                <w:sz w:val="21"/>
+                <w:szCs w:val="21"/>
+              </w:rPr>
+            </w:pPr>
+            <w:r>
+              <w:rPr>
+                <w:rFonts w:ascii="Arial" w:hAnsi="Arial" w:cs="Arial"/>
+                <w:sz w:val="21"/>
+                <w:szCs w:val="21"/>
+              </w:rPr>
+              <w:t>International airport</w:t>
+            </w:r>
+          </w:p>
+        </w:tc>
+        <w:tc>
+          <w:tcPr>
+            <w:tcW w:w="1759" w:type="dxa"/>
+          </w:tcPr>
+          <w:p>
+            <w:pPr>
+              <w:rPr>
+                <w:rFonts w:ascii="Arial" w:hAnsi="Arial" w:cs="Arial"/>
+                <w:sz w:val="21"/>
+                <w:szCs w:val="21"/>
+              </w:rPr>
+            </w:pPr>
+            <w:r>
+              <w:rPr>
+                <w:rFonts w:ascii="Arial" w:hAnsi="Arial" w:cs="Arial"/>
+                <w:sz w:val="21"/>
+                <w:szCs w:val="21"/>
+              </w:rPr>
+              <w:t>Population</w:t>
+            </w:r>
+          </w:p>
+        </w:tc>
+      </w:tr>
+      <w:tr>
+        <w:tc>
+          <w:tcPr>
+            <w:tcW w:w="1571" w:type="dxa"/>
+          </w:tcPr>
+          <w:p>
+            <w:pPr>
+              <w:rPr>
+                <w:rFonts w:ascii="Arial" w:hAnsi="Arial" w:cs="Arial"/>
+                <w:sz w:val="21"/>
+                <w:szCs w:val="21"/>
+              </w:rPr>
+            </w:pPr>
+            <w:r>
+              <w:rPr>
+                <w:rFonts w:ascii="Arial" w:hAnsi="Arial" w:cs="Arial"/>
+                <w:sz w:val="21"/>
+                <w:szCs w:val="21"/>
+              </w:rPr>
+              <w:t>ES catchment strategy</w:t>
+            </w:r>
+          </w:p>
+        </w:tc>
+        <w:tc>
+          <w:tcPr>
+            <w:tcW w:w="1647" w:type="dxa"/>
+          </w:tcPr>
+          <w:p>
+            <w:pPr>
+              <w:rPr>
+                <w:rFonts w:ascii="Arial" w:hAnsi="Arial" w:cs="Arial"/>
+                <w:sz w:val="21"/>
+                <w:szCs w:val="21"/>
+              </w:rPr>
+            </w:pPr>
+            <w:r>
+              <w:rPr>
+                <w:rFonts w:ascii="Arial" w:hAnsi="Arial" w:cs="Arial"/>
+                <w:sz w:val="21"/>
+                <w:szCs w:val="21"/>
+              </w:rPr>
+              <w:t>14</w:t>
+            </w:r>
+          </w:p>
+        </w:tc>
+        <w:tc>
+          <w:tcPr>
+            <w:tcW w:w="1629" w:type="dxa"/>
+          </w:tcPr>
+          <w:p>
+            <w:pPr>
+              <w:rPr>
+                <w:rFonts w:ascii="Arial" w:hAnsi="Arial" w:cs="Arial"/>
+                <w:sz w:val="21"/>
+                <w:szCs w:val="21"/>
+              </w:rPr>
+            </w:pPr>
+            <w:r>
+              <w:rPr>
+                <w:rFonts w:ascii="Arial" w:hAnsi="Arial" w:cs="Arial"/>
+                <w:sz w:val="21"/>
+                <w:szCs w:val="21"/>
+              </w:rPr>
+              <w:t>0.05</w:t>
+            </w:r>
+          </w:p>
+        </w:tc>
+        <w:tc>
+          <w:tcPr>
+            <w:tcW w:w="1888" w:type="dxa"/>
+          </w:tcPr>
+          <w:p>
+            <w:pPr>
+              <w:rPr>
+                <w:rFonts w:ascii="Arial" w:hAnsi="Arial" w:cs="Arial"/>
+                <w:sz w:val="21"/>
+                <w:szCs w:val="21"/>
+              </w:rPr>
+            </w:pPr>
+            <w:r>
+              <w:rPr>
+                <w:rFonts w:ascii="Arial" w:hAnsi="Arial" w:cs="Arial"/>
+                <w:sz w:val="21"/>
+                <w:szCs w:val="21"/>
+              </w:rPr>
+              <w:t>Proportional</w:t>
+            </w:r>
+          </w:p>
+        </w:tc>
+        <w:tc>
+          <w:tcPr>
+            <w:tcW w:w="1759" w:type="dxa"/>
+          </w:tcPr>
+          <w:p>
+            <w:pPr>
+              <w:rPr>
+                <w:rFonts w:ascii="Arial" w:hAnsi="Arial" w:cs="Arial"/>
+                <w:sz w:val="21"/>
+                <w:szCs w:val="21"/>
+              </w:rPr>
+            </w:pPr>
+            <w:r>
+              <w:rPr>
+                <w:rFonts w:ascii="Arial" w:hAnsi="Arial" w:cs="Arial"/>
+                <w:sz w:val="21"/>
+                <w:szCs w:val="21"/>
+              </w:rPr>
+              <w:t>Susceptible population</w:t>
+            </w:r>
+          </w:p>
+        </w:tc>
+      </w:tr>
+    </w:tbl>
+    <w:p>
+      <w:pPr>
+        <w:rPr>
+          <w:rFonts w:ascii="Arial" w:hAnsi="Arial" w:cs="Arial"/>
+          <w:sz w:val="24"/>
+          <w:szCs w:val="24"/>
+        </w:rPr>
+      </w:pPr>
+    </w:p>
+    <w:p>
+      <w:pPr>
+        <w:rPr>
+          <w:rFonts w:ascii="Arial" w:hAnsi="Arial" w:cs="Arial"/>
+          <w:sz w:val="24"/>
+          <w:szCs w:val="24"/>
+        </w:rPr>
+      </w:pPr>
+      <w:r>
+        <w:rPr>
+          <w:rFonts w:ascii="Arial" w:hAnsi="Arial" w:cs="Arial"/>
+          <w:sz w:val="24"/>
+          <w:szCs w:val="24"/>
+        </w:rPr>
+        <w:t>If I have time, run for the baseline increasing the spatial resolutions.</w:t>
+      </w:r>
+    </w:p>
+    <w:p>
+      <w:pPr>
+        <w:rPr>
+          <w:rFonts w:ascii="Arial" w:hAnsi="Arial" w:cs="Arial"/>
+          <w:sz w:val="24"/>
+          <w:szCs w:val="24"/>
+        </w:rPr>
+      </w:pPr>
+    </w:p>
+    <w:p>
+      <w:pPr>
+        <w:rPr>
+          <w:rFonts w:ascii="Arial" w:hAnsi="Arial" w:cs="Arial"/>
+          <w:sz w:val="24"/>
+          <w:szCs w:val="24"/>
         </w:rPr>
       </w:pPr>
     </w:p>
@@ -1270,6 +2275,25 @@
     <w:semiHidden/>
     <w:unhideWhenUsed/>
   </w:style>
+  <w:style w:type="table" w:styleId="TableGrid">
+    <w:name w:val="Table Grid"/>
+    <w:basedOn w:val="TableNormal"/>
+    <w:uiPriority w:val="39"/>
+    <w:rsid w:val="001722D3"/>
+    <w:pPr>
+      <w:spacing w:after="0" w:line="240" w:lineRule="auto"/>
+    </w:pPr>
+    <w:tblPr>
+      <w:tblBorders>
+        <w:top w:val="single" w:sz="4" w:space="0" w:color="auto"/>
+        <w:left w:val="single" w:sz="4" w:space="0" w:color="auto"/>
+        <w:bottom w:val="single" w:sz="4" w:space="0" w:color="auto"/>
+        <w:right w:val="single" w:sz="4" w:space="0" w:color="auto"/>
+        <w:insideH w:val="single" w:sz="4" w:space="0" w:color="auto"/>
+        <w:insideV w:val="single" w:sz="4" w:space="0" w:color="auto"/>
+      </w:tblBorders>
+    </w:tblPr>
+  </w:style>
 </w:styles>
 </file>
 

</xml_diff>